<commit_message>
Updated the task 12 and 14 spike reports. Some weird stuff seems to have happened to the task 12 project, which I have corrected so that it can be demonstrated without errors.
Former-commit-id: 52d44fd16d1c795c1f710e12cbaf5beed1a15c3d
</commit_message>
<xml_diff>
--- a/12 - Spike - Game Graphs from Data/Task 12 Spike Report - Game Graphs from Data.docx
+++ b/12 - Spike - Game Graphs from Data/Task 12 Spike Report - Game Graphs from Data.docx
@@ -699,10 +699,1171 @@
     </w:p>
     <w:p>
       <w:pPr>
+        <w:jc w:val="both"/>
+      </w:pPr>
+    </w:p>
+    <w:p>
+      <w:pPr>
+        <w:jc w:val="both"/>
+      </w:pPr>
+    </w:p>
+    <w:p>
+      <w:pPr>
+        <w:jc w:val="both"/>
+      </w:pPr>
+    </w:p>
+    <w:p>
+      <w:pPr>
+        <w:jc w:val="both"/>
+      </w:pPr>
+    </w:p>
+    <w:p>
+      <w:pPr>
+        <w:jc w:val="both"/>
+      </w:pPr>
+    </w:p>
+    <w:p>
+      <w:pPr>
+        <w:jc w:val="both"/>
+      </w:pPr>
+    </w:p>
+    <w:p>
+      <w:pPr>
+        <w:jc w:val="both"/>
+      </w:pPr>
+    </w:p>
+    <w:p>
+      <w:pPr>
+        <w:jc w:val="both"/>
+      </w:pPr>
+    </w:p>
+    <w:p>
+      <w:pPr>
+        <w:jc w:val="both"/>
+      </w:pPr>
+    </w:p>
+    <w:p>
+      <w:pPr>
+        <w:jc w:val="both"/>
+      </w:pPr>
+    </w:p>
+    <w:p>
+      <w:pPr>
+        <w:jc w:val="both"/>
+      </w:pPr>
+    </w:p>
+    <w:p>
+      <w:pPr>
+        <w:jc w:val="both"/>
+      </w:pPr>
+    </w:p>
+    <w:p>
+      <w:pPr>
         <w:pStyle w:val="Heading1"/>
-        <w:jc w:val="both"/>
-      </w:pPr>
-      <w:r>
+      </w:pPr>
+      <w:r>
+        <w:lastRenderedPageBreak/>
+        <w:t>Screenshots</w:t>
+      </w:r>
+    </w:p>
+    <w:p>
+      <w:r>
+        <w:rPr>
+          <w:noProof/>
+        </w:rPr>
+        <w:drawing>
+          <wp:anchor distT="0" distB="0" distL="114300" distR="114300" simplePos="0" relativeHeight="251659264" behindDoc="0" locked="0" layoutInCell="1" allowOverlap="1" wp14:anchorId="392228BB" wp14:editId="2563E71B">
+            <wp:simplePos x="0" y="0"/>
+            <wp:positionH relativeFrom="column">
+              <wp:posOffset>3810</wp:posOffset>
+            </wp:positionH>
+            <wp:positionV relativeFrom="paragraph">
+              <wp:posOffset>6985</wp:posOffset>
+            </wp:positionV>
+            <wp:extent cx="4825365" cy="7743825"/>
+            <wp:effectExtent l="0" t="0" r="0" b="9525"/>
+            <wp:wrapTight wrapText="bothSides">
+              <wp:wrapPolygon edited="0">
+                <wp:start x="0" y="0"/>
+                <wp:lineTo x="0" y="21573"/>
+                <wp:lineTo x="21489" y="21573"/>
+                <wp:lineTo x="21489" y="0"/>
+                <wp:lineTo x="0" y="0"/>
+              </wp:wrapPolygon>
+            </wp:wrapTight>
+            <wp:docPr id="1" name="Picture 1"/>
+            <wp:cNvGraphicFramePr>
+              <a:graphicFrameLocks xmlns:a="http://schemas.openxmlformats.org/drawingml/2006/main" noChangeAspect="1"/>
+            </wp:cNvGraphicFramePr>
+            <a:graphic xmlns:a="http://schemas.openxmlformats.org/drawingml/2006/main">
+              <a:graphicData uri="http://schemas.openxmlformats.org/drawingml/2006/picture">
+                <pic:pic xmlns:pic="http://schemas.openxmlformats.org/drawingml/2006/picture">
+                  <pic:nvPicPr>
+                    <pic:cNvPr id="1" name=""/>
+                    <pic:cNvPicPr/>
+                  </pic:nvPicPr>
+                  <pic:blipFill>
+                    <a:blip r:embed="rId7"/>
+                    <a:stretch>
+                      <a:fillRect/>
+                    </a:stretch>
+                  </pic:blipFill>
+                  <pic:spPr>
+                    <a:xfrm>
+                      <a:off x="0" y="0"/>
+                      <a:ext cx="4825365" cy="7743825"/>
+                    </a:xfrm>
+                    <a:prstGeom prst="rect">
+                      <a:avLst/>
+                    </a:prstGeom>
+                  </pic:spPr>
+                </pic:pic>
+              </a:graphicData>
+            </a:graphic>
+            <wp14:sizeRelH relativeFrom="margin">
+              <wp14:pctWidth>0</wp14:pctWidth>
+            </wp14:sizeRelH>
+            <wp14:sizeRelV relativeFrom="margin">
+              <wp14:pctHeight>0</wp14:pctHeight>
+            </wp14:sizeRelV>
+          </wp:anchor>
+        </w:drawing>
+      </w:r>
+    </w:p>
+    <w:p/>
+    <w:p/>
+    <w:p/>
+    <w:p/>
+    <w:p/>
+    <w:p/>
+    <w:p/>
+    <w:p/>
+    <w:p/>
+    <w:p/>
+    <w:p/>
+    <w:p/>
+    <w:p/>
+    <w:p/>
+    <w:p/>
+    <w:p/>
+    <w:p/>
+    <w:p/>
+    <w:p/>
+    <w:p/>
+    <w:p/>
+    <w:p/>
+    <w:p/>
+    <w:p/>
+    <w:p/>
+    <w:p/>
+    <w:p/>
+    <w:p/>
+    <w:p/>
+    <w:p/>
+    <w:p/>
+    <w:p/>
+    <w:p/>
+    <w:p/>
+    <w:p/>
+    <w:p/>
+    <w:p/>
+    <w:p/>
+    <w:p/>
+    <w:p/>
+    <w:p/>
+    <w:p/>
+    <w:p/>
+    <w:p/>
+    <w:p>
+      <w:r>
+        <w:rPr>
+          <w:noProof/>
+        </w:rPr>
+        <mc:AlternateContent>
+          <mc:Choice Requires="wps">
+            <w:drawing>
+              <wp:anchor distT="0" distB="0" distL="114300" distR="114300" simplePos="0" relativeHeight="251661312" behindDoc="1" locked="0" layoutInCell="1" allowOverlap="1" wp14:anchorId="30346B3B" wp14:editId="1BE3A54C">
+                <wp:simplePos x="0" y="0"/>
+                <wp:positionH relativeFrom="column">
+                  <wp:posOffset>3810</wp:posOffset>
+                </wp:positionH>
+                <wp:positionV relativeFrom="paragraph">
+                  <wp:posOffset>170815</wp:posOffset>
+                </wp:positionV>
+                <wp:extent cx="4825365" cy="635"/>
+                <wp:effectExtent l="0" t="0" r="0" b="0"/>
+                <wp:wrapTight wrapText="bothSides">
+                  <wp:wrapPolygon edited="0">
+                    <wp:start x="0" y="0"/>
+                    <wp:lineTo x="0" y="21600"/>
+                    <wp:lineTo x="21600" y="21600"/>
+                    <wp:lineTo x="21600" y="0"/>
+                  </wp:wrapPolygon>
+                </wp:wrapTight>
+                <wp:docPr id="2" name="Text Box 2"/>
+                <wp:cNvGraphicFramePr/>
+                <a:graphic xmlns:a="http://schemas.openxmlformats.org/drawingml/2006/main">
+                  <a:graphicData uri="http://schemas.microsoft.com/office/word/2010/wordprocessingShape">
+                    <wps:wsp>
+                      <wps:cNvSpPr txBox="1"/>
+                      <wps:spPr>
+                        <a:xfrm>
+                          <a:off x="0" y="0"/>
+                          <a:ext cx="4825365" cy="635"/>
+                        </a:xfrm>
+                        <a:prstGeom prst="rect">
+                          <a:avLst/>
+                        </a:prstGeom>
+                        <a:solidFill>
+                          <a:prstClr val="white"/>
+                        </a:solidFill>
+                        <a:ln>
+                          <a:noFill/>
+                        </a:ln>
+                      </wps:spPr>
+                      <wps:txbx>
+                        <w:txbxContent>
+                          <w:p>
+                            <w:pPr>
+                              <w:pStyle w:val="Caption"/>
+                              <w:rPr>
+                                <w:noProof/>
+                              </w:rPr>
+                            </w:pPr>
+                            <w:r>
+                              <w:t xml:space="preserve">Figure </w:t>
+                            </w:r>
+                            <w:fldSimple w:instr=" SEQ Figure \* ARABIC ">
+                              <w:r>
+                                <w:rPr>
+                                  <w:noProof/>
+                                </w:rPr>
+                                <w:t>1</w:t>
+                              </w:r>
+                            </w:fldSimple>
+                            <w:r>
+                              <w:t>: Outline of World.World()</w:t>
+                            </w:r>
+                          </w:p>
+                        </w:txbxContent>
+                      </wps:txbx>
+                      <wps:bodyPr rot="0" spcFirstLastPara="0" vertOverflow="overflow" horzOverflow="overflow" vert="horz" wrap="square" lIns="0" tIns="0" rIns="0" bIns="0" numCol="1" spcCol="0" rtlCol="0" fromWordArt="0" anchor="t" anchorCtr="0" forceAA="0" compatLnSpc="1">
+                        <a:prstTxWarp prst="textNoShape">
+                          <a:avLst/>
+                        </a:prstTxWarp>
+                        <a:spAutoFit/>
+                      </wps:bodyPr>
+                    </wps:wsp>
+                  </a:graphicData>
+                </a:graphic>
+              </wp:anchor>
+            </w:drawing>
+          </mc:Choice>
+          <mc:Fallback>
+            <w:pict>
+              <v:shapetype w14:anchorId="30346B3B" id="_x0000_t202" coordsize="21600,21600" o:spt="202" path="m,l,21600r21600,l21600,xe">
+                <v:stroke joinstyle="miter"/>
+                <v:path gradientshapeok="t" o:connecttype="rect"/>
+              </v:shapetype>
+              <v:shape id="Text Box 2" o:spid="_x0000_s1026" type="#_x0000_t202" style="position:absolute;margin-left:.3pt;margin-top:13.45pt;width:379.95pt;height:.05pt;z-index:-251655168;visibility:visible;mso-wrap-style:square;mso-wrap-distance-left:9pt;mso-wrap-distance-top:0;mso-wrap-distance-right:9pt;mso-wrap-distance-bottom:0;mso-position-horizontal:absolute;mso-position-horizontal-relative:text;mso-position-vertical:absolute;mso-position-vertical-relative:text;v-text-anchor:top" o:gfxdata="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" stroked="f">
+                <v:textbox style="mso-fit-shape-to-text:t" inset="0,0,0,0">
+                  <w:txbxContent>
+                    <w:p>
+                      <w:pPr>
+                        <w:pStyle w:val="Caption"/>
+                        <w:rPr>
+                          <w:noProof/>
+                        </w:rPr>
+                      </w:pPr>
+                      <w:r>
+                        <w:t xml:space="preserve">Figure </w:t>
+                      </w:r>
+                      <w:fldSimple w:instr=" SEQ Figure \* ARABIC ">
+                        <w:r>
+                          <w:rPr>
+                            <w:noProof/>
+                          </w:rPr>
+                          <w:t>1</w:t>
+                        </w:r>
+                      </w:fldSimple>
+                      <w:r>
+                        <w:t>: Outline of World.World()</w:t>
+                      </w:r>
+                    </w:p>
+                  </w:txbxContent>
+                </v:textbox>
+                <w10:wrap type="tight"/>
+              </v:shape>
+            </w:pict>
+          </mc:Fallback>
+        </mc:AlternateContent>
+      </w:r>
+    </w:p>
+    <w:p/>
+    <w:p/>
+    <w:p/>
+    <w:p/>
+    <w:p>
+      <w:r>
+        <w:rPr>
+          <w:noProof/>
+        </w:rPr>
+        <w:lastRenderedPageBreak/>
+        <mc:AlternateContent>
+          <mc:Choice Requires="wps">
+            <w:drawing>
+              <wp:anchor distT="0" distB="0" distL="114300" distR="114300" simplePos="0" relativeHeight="251669504" behindDoc="1" locked="0" layoutInCell="1" allowOverlap="1" wp14:anchorId="0982BBD2" wp14:editId="112633FB">
+                <wp:simplePos x="0" y="0"/>
+                <wp:positionH relativeFrom="column">
+                  <wp:posOffset>3810</wp:posOffset>
+                </wp:positionH>
+                <wp:positionV relativeFrom="paragraph">
+                  <wp:posOffset>8651875</wp:posOffset>
+                </wp:positionV>
+                <wp:extent cx="6116320" cy="205740"/>
+                <wp:effectExtent l="0" t="0" r="0" b="3810"/>
+                <wp:wrapTight wrapText="bothSides">
+                  <wp:wrapPolygon edited="0">
+                    <wp:start x="0" y="0"/>
+                    <wp:lineTo x="0" y="20000"/>
+                    <wp:lineTo x="21528" y="20000"/>
+                    <wp:lineTo x="21528" y="0"/>
+                    <wp:lineTo x="0" y="0"/>
+                  </wp:wrapPolygon>
+                </wp:wrapTight>
+                <wp:docPr id="6" name="Text Box 6"/>
+                <wp:cNvGraphicFramePr/>
+                <a:graphic xmlns:a="http://schemas.openxmlformats.org/drawingml/2006/main">
+                  <a:graphicData uri="http://schemas.microsoft.com/office/word/2010/wordprocessingShape">
+                    <wps:wsp>
+                      <wps:cNvSpPr txBox="1"/>
+                      <wps:spPr>
+                        <a:xfrm>
+                          <a:off x="0" y="0"/>
+                          <a:ext cx="6116320" cy="205740"/>
+                        </a:xfrm>
+                        <a:prstGeom prst="rect">
+                          <a:avLst/>
+                        </a:prstGeom>
+                        <a:solidFill>
+                          <a:prstClr val="white"/>
+                        </a:solidFill>
+                        <a:ln>
+                          <a:noFill/>
+                        </a:ln>
+                      </wps:spPr>
+                      <wps:txbx>
+                        <w:txbxContent>
+                          <w:p>
+                            <w:pPr>
+                              <w:pStyle w:val="Caption"/>
+                              <w:rPr>
+                                <w:noProof/>
+                              </w:rPr>
+                            </w:pPr>
+                            <w:r>
+                              <w:t>Figure 3: And this one does the same for non-container items</w:t>
+                            </w:r>
+                          </w:p>
+                        </w:txbxContent>
+                      </wps:txbx>
+                      <wps:bodyPr rot="0" spcFirstLastPara="0" vertOverflow="overflow" horzOverflow="overflow" vert="horz" wrap="square" lIns="0" tIns="0" rIns="0" bIns="0" numCol="1" spcCol="0" rtlCol="0" fromWordArt="0" anchor="t" anchorCtr="0" forceAA="0" compatLnSpc="1">
+                        <a:prstTxWarp prst="textNoShape">
+                          <a:avLst/>
+                        </a:prstTxWarp>
+                        <a:noAutofit/>
+                      </wps:bodyPr>
+                    </wps:wsp>
+                  </a:graphicData>
+                </a:graphic>
+                <wp14:sizeRelV relativeFrom="margin">
+                  <wp14:pctHeight>0</wp14:pctHeight>
+                </wp14:sizeRelV>
+              </wp:anchor>
+            </w:drawing>
+          </mc:Choice>
+          <mc:Fallback>
+            <w:pict>
+              <v:shape w14:anchorId="0982BBD2" id="Text Box 6" o:spid="_x0000_s1027" type="#_x0000_t202" style="position:absolute;margin-left:.3pt;margin-top:681.25pt;width:481.6pt;height:16.2pt;z-index:-251646976;visibility:visible;mso-wrap-style:square;mso-height-percent:0;mso-wrap-distance-left:9pt;mso-wrap-distance-top:0;mso-wrap-distance-right:9pt;mso-wrap-distance-bottom:0;mso-position-horizontal:absolute;mso-position-horizontal-relative:text;mso-position-vertical:absolute;mso-position-vertical-relative:text;mso-height-percent:0;mso-height-relative:margin;v-text-anchor:top" o:gfxdata="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" stroked="f">
+                <v:textbox inset="0,0,0,0">
+                  <w:txbxContent>
+                    <w:p>
+                      <w:pPr>
+                        <w:pStyle w:val="Caption"/>
+                        <w:rPr>
+                          <w:noProof/>
+                        </w:rPr>
+                      </w:pPr>
+                      <w:r>
+                        <w:t>Figure 3: And this one does the same for non-container items</w:t>
+                      </w:r>
+                    </w:p>
+                  </w:txbxContent>
+                </v:textbox>
+                <w10:wrap type="tight"/>
+              </v:shape>
+            </w:pict>
+          </mc:Fallback>
+        </mc:AlternateContent>
+      </w:r>
+      <w:r>
+        <w:rPr>
+          <w:noProof/>
+        </w:rPr>
+        <w:drawing>
+          <wp:anchor distT="0" distB="0" distL="114300" distR="114300" simplePos="0" relativeHeight="251667456" behindDoc="0" locked="0" layoutInCell="1" allowOverlap="1" wp14:anchorId="1EBD040D" wp14:editId="1F3FE06B">
+            <wp:simplePos x="0" y="0"/>
+            <wp:positionH relativeFrom="column">
+              <wp:posOffset>0</wp:posOffset>
+            </wp:positionH>
+            <wp:positionV relativeFrom="paragraph">
+              <wp:posOffset>4089400</wp:posOffset>
+            </wp:positionV>
+            <wp:extent cx="6116320" cy="4566285"/>
+            <wp:effectExtent l="0" t="0" r="0" b="5715"/>
+            <wp:wrapTight wrapText="bothSides">
+              <wp:wrapPolygon edited="0">
+                <wp:start x="0" y="0"/>
+                <wp:lineTo x="0" y="21537"/>
+                <wp:lineTo x="21528" y="21537"/>
+                <wp:lineTo x="21528" y="0"/>
+                <wp:lineTo x="0" y="0"/>
+              </wp:wrapPolygon>
+            </wp:wrapTight>
+            <wp:docPr id="5" name="Picture 5"/>
+            <wp:cNvGraphicFramePr>
+              <a:graphicFrameLocks xmlns:a="http://schemas.openxmlformats.org/drawingml/2006/main" noChangeAspect="1"/>
+            </wp:cNvGraphicFramePr>
+            <a:graphic xmlns:a="http://schemas.openxmlformats.org/drawingml/2006/main">
+              <a:graphicData uri="http://schemas.openxmlformats.org/drawingml/2006/picture">
+                <pic:pic xmlns:pic="http://schemas.openxmlformats.org/drawingml/2006/picture">
+                  <pic:nvPicPr>
+                    <pic:cNvPr id="1" name=""/>
+                    <pic:cNvPicPr/>
+                  </pic:nvPicPr>
+                  <pic:blipFill>
+                    <a:blip r:embed="rId8"/>
+                    <a:stretch>
+                      <a:fillRect/>
+                    </a:stretch>
+                  </pic:blipFill>
+                  <pic:spPr>
+                    <a:xfrm>
+                      <a:off x="0" y="0"/>
+                      <a:ext cx="6116320" cy="4566285"/>
+                    </a:xfrm>
+                    <a:prstGeom prst="rect">
+                      <a:avLst/>
+                    </a:prstGeom>
+                  </pic:spPr>
+                </pic:pic>
+              </a:graphicData>
+            </a:graphic>
+          </wp:anchor>
+        </w:drawing>
+      </w:r>
+      <w:r>
+        <w:rPr>
+          <w:noProof/>
+        </w:rPr>
+        <mc:AlternateContent>
+          <mc:Choice Requires="wps">
+            <w:drawing>
+              <wp:anchor distT="0" distB="0" distL="114300" distR="114300" simplePos="0" relativeHeight="251665408" behindDoc="1" locked="0" layoutInCell="1" allowOverlap="1" wp14:anchorId="41281CFA" wp14:editId="3058B42D">
+                <wp:simplePos x="0" y="0"/>
+                <wp:positionH relativeFrom="column">
+                  <wp:posOffset>0</wp:posOffset>
+                </wp:positionH>
+                <wp:positionV relativeFrom="paragraph">
+                  <wp:posOffset>3743960</wp:posOffset>
+                </wp:positionV>
+                <wp:extent cx="6116320" cy="635"/>
+                <wp:effectExtent l="0" t="0" r="0" b="0"/>
+                <wp:wrapTight wrapText="bothSides">
+                  <wp:wrapPolygon edited="0">
+                    <wp:start x="0" y="0"/>
+                    <wp:lineTo x="0" y="21600"/>
+                    <wp:lineTo x="21600" y="21600"/>
+                    <wp:lineTo x="21600" y="0"/>
+                  </wp:wrapPolygon>
+                </wp:wrapTight>
+                <wp:docPr id="4" name="Text Box 4"/>
+                <wp:cNvGraphicFramePr/>
+                <a:graphic xmlns:a="http://schemas.openxmlformats.org/drawingml/2006/main">
+                  <a:graphicData uri="http://schemas.microsoft.com/office/word/2010/wordprocessingShape">
+                    <wps:wsp>
+                      <wps:cNvSpPr txBox="1"/>
+                      <wps:spPr>
+                        <a:xfrm>
+                          <a:off x="0" y="0"/>
+                          <a:ext cx="6116320" cy="635"/>
+                        </a:xfrm>
+                        <a:prstGeom prst="rect">
+                          <a:avLst/>
+                        </a:prstGeom>
+                        <a:solidFill>
+                          <a:prstClr val="white"/>
+                        </a:solidFill>
+                        <a:ln>
+                          <a:noFill/>
+                        </a:ln>
+                      </wps:spPr>
+                      <wps:txbx>
+                        <w:txbxContent>
+                          <w:p>
+                            <w:pPr>
+                              <w:pStyle w:val="Caption"/>
+                              <w:rPr>
+                                <w:noProof/>
+                              </w:rPr>
+                            </w:pPr>
+                            <w:r>
+                              <w:t xml:space="preserve">Figure </w:t>
+                            </w:r>
+                            <w:fldSimple w:instr=" SEQ Figure \* ARABIC ">
+                              <w:r>
+                                <w:rPr>
+                                  <w:noProof/>
+                                </w:rPr>
+                                <w:t>2</w:t>
+                              </w:r>
+                            </w:fldSimple>
+                            <w:r>
+                              <w:t>: Example of one of the sets of nested if statements for validating a line of the text file and constructing the appropriate object if it’s valid. This one checks if the location was specified properly.</w:t>
+                            </w:r>
+                          </w:p>
+                        </w:txbxContent>
+                      </wps:txbx>
+                      <wps:bodyPr rot="0" spcFirstLastPara="0" vertOverflow="overflow" horzOverflow="overflow" vert="horz" wrap="square" lIns="0" tIns="0" rIns="0" bIns="0" numCol="1" spcCol="0" rtlCol="0" fromWordArt="0" anchor="t" anchorCtr="0" forceAA="0" compatLnSpc="1">
+                        <a:prstTxWarp prst="textNoShape">
+                          <a:avLst/>
+                        </a:prstTxWarp>
+                        <a:spAutoFit/>
+                      </wps:bodyPr>
+                    </wps:wsp>
+                  </a:graphicData>
+                </a:graphic>
+              </wp:anchor>
+            </w:drawing>
+          </mc:Choice>
+          <mc:Fallback>
+            <w:pict>
+              <v:shape w14:anchorId="41281CFA" id="Text Box 4" o:spid="_x0000_s1028" type="#_x0000_t202" style="position:absolute;margin-left:0;margin-top:294.8pt;width:481.6pt;height:.05pt;z-index:-251651072;visibility:visible;mso-wrap-style:square;mso-wrap-distance-left:9pt;mso-wrap-distance-top:0;mso-wrap-distance-right:9pt;mso-wrap-distance-bottom:0;mso-position-horizontal:absolute;mso-position-horizontal-relative:text;mso-position-vertical:absolute;mso-position-vertical-relative:text;v-text-anchor:top" o:gfxdata="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" stroked="f">
+                <v:textbox style="mso-fit-shape-to-text:t" inset="0,0,0,0">
+                  <w:txbxContent>
+                    <w:p>
+                      <w:pPr>
+                        <w:pStyle w:val="Caption"/>
+                        <w:rPr>
+                          <w:noProof/>
+                        </w:rPr>
+                      </w:pPr>
+                      <w:r>
+                        <w:t xml:space="preserve">Figure </w:t>
+                      </w:r>
+                      <w:fldSimple w:instr=" SEQ Figure \* ARABIC ">
+                        <w:r>
+                          <w:rPr>
+                            <w:noProof/>
+                          </w:rPr>
+                          <w:t>2</w:t>
+                        </w:r>
+                      </w:fldSimple>
+                      <w:r>
+                        <w:t>: Example of one of the sets of nested if statements for validating a line of the text file and constructing the appropriate object if it’s valid. This one checks if the location was specified properly.</w:t>
+                      </w:r>
+                    </w:p>
+                  </w:txbxContent>
+                </v:textbox>
+                <w10:wrap type="tight"/>
+              </v:shape>
+            </w:pict>
+          </mc:Fallback>
+        </mc:AlternateContent>
+      </w:r>
+      <w:r>
+        <w:rPr>
+          <w:noProof/>
+        </w:rPr>
+        <w:drawing>
+          <wp:anchor distT="0" distB="0" distL="114300" distR="114300" simplePos="0" relativeHeight="251663360" behindDoc="0" locked="0" layoutInCell="1" allowOverlap="1" wp14:anchorId="52A83F33" wp14:editId="316C464E">
+            <wp:simplePos x="0" y="0"/>
+            <wp:positionH relativeFrom="column">
+              <wp:posOffset>0</wp:posOffset>
+            </wp:positionH>
+            <wp:positionV relativeFrom="paragraph">
+              <wp:posOffset>0</wp:posOffset>
+            </wp:positionV>
+            <wp:extent cx="6116320" cy="3729355"/>
+            <wp:effectExtent l="0" t="0" r="0" b="4445"/>
+            <wp:wrapTight wrapText="bothSides">
+              <wp:wrapPolygon edited="0">
+                <wp:start x="0" y="0"/>
+                <wp:lineTo x="0" y="21515"/>
+                <wp:lineTo x="21528" y="21515"/>
+                <wp:lineTo x="21528" y="0"/>
+                <wp:lineTo x="0" y="0"/>
+              </wp:wrapPolygon>
+            </wp:wrapTight>
+            <wp:docPr id="3" name="Picture 3"/>
+            <wp:cNvGraphicFramePr>
+              <a:graphicFrameLocks xmlns:a="http://schemas.openxmlformats.org/drawingml/2006/main" noChangeAspect="1"/>
+            </wp:cNvGraphicFramePr>
+            <a:graphic xmlns:a="http://schemas.openxmlformats.org/drawingml/2006/main">
+              <a:graphicData uri="http://schemas.openxmlformats.org/drawingml/2006/picture">
+                <pic:pic xmlns:pic="http://schemas.openxmlformats.org/drawingml/2006/picture">
+                  <pic:nvPicPr>
+                    <pic:cNvPr id="1" name=""/>
+                    <pic:cNvPicPr/>
+                  </pic:nvPicPr>
+                  <pic:blipFill>
+                    <a:blip r:embed="rId9"/>
+                    <a:stretch>
+                      <a:fillRect/>
+                    </a:stretch>
+                  </pic:blipFill>
+                  <pic:spPr>
+                    <a:xfrm>
+                      <a:off x="0" y="0"/>
+                      <a:ext cx="6116320" cy="3729355"/>
+                    </a:xfrm>
+                    <a:prstGeom prst="rect">
+                      <a:avLst/>
+                    </a:prstGeom>
+                  </pic:spPr>
+                </pic:pic>
+              </a:graphicData>
+            </a:graphic>
+          </wp:anchor>
+        </w:drawing>
+      </w:r>
+      <w:r>
+        <w:br w:type="page"/>
+      </w:r>
+    </w:p>
+    <w:p>
+      <w:r>
+        <w:rPr>
+          <w:noProof/>
+        </w:rPr>
+        <w:lastRenderedPageBreak/>
+        <mc:AlternateContent>
+          <mc:Choice Requires="wps">
+            <w:drawing>
+              <wp:anchor distT="0" distB="0" distL="114300" distR="114300" simplePos="0" relativeHeight="251673600" behindDoc="1" locked="0" layoutInCell="1" allowOverlap="1" wp14:anchorId="73C3F3EE" wp14:editId="29419B1A">
+                <wp:simplePos x="0" y="0"/>
+                <wp:positionH relativeFrom="column">
+                  <wp:posOffset>0</wp:posOffset>
+                </wp:positionH>
+                <wp:positionV relativeFrom="paragraph">
+                  <wp:posOffset>6394450</wp:posOffset>
+                </wp:positionV>
+                <wp:extent cx="6116320" cy="635"/>
+                <wp:effectExtent l="0" t="0" r="0" b="0"/>
+                <wp:wrapTight wrapText="bothSides">
+                  <wp:wrapPolygon edited="0">
+                    <wp:start x="0" y="0"/>
+                    <wp:lineTo x="0" y="21600"/>
+                    <wp:lineTo x="21600" y="21600"/>
+                    <wp:lineTo x="21600" y="0"/>
+                  </wp:wrapPolygon>
+                </wp:wrapTight>
+                <wp:docPr id="8" name="Text Box 8"/>
+                <wp:cNvGraphicFramePr/>
+                <a:graphic xmlns:a="http://schemas.openxmlformats.org/drawingml/2006/main">
+                  <a:graphicData uri="http://schemas.microsoft.com/office/word/2010/wordprocessingShape">
+                    <wps:wsp>
+                      <wps:cNvSpPr txBox="1"/>
+                      <wps:spPr>
+                        <a:xfrm>
+                          <a:off x="0" y="0"/>
+                          <a:ext cx="6116320" cy="635"/>
+                        </a:xfrm>
+                        <a:prstGeom prst="rect">
+                          <a:avLst/>
+                        </a:prstGeom>
+                        <a:solidFill>
+                          <a:prstClr val="white"/>
+                        </a:solidFill>
+                        <a:ln>
+                          <a:noFill/>
+                        </a:ln>
+                      </wps:spPr>
+                      <wps:txbx>
+                        <w:txbxContent>
+                          <w:p>
+                            <w:pPr>
+                              <w:pStyle w:val="Caption"/>
+                              <w:rPr>
+                                <w:noProof/>
+                              </w:rPr>
+                            </w:pPr>
+                            <w:r>
+                              <w:t>Figure 4: Sample of the Test World’s text file</w:t>
+                            </w:r>
+                          </w:p>
+                        </w:txbxContent>
+                      </wps:txbx>
+                      <wps:bodyPr rot="0" spcFirstLastPara="0" vertOverflow="overflow" horzOverflow="overflow" vert="horz" wrap="square" lIns="0" tIns="0" rIns="0" bIns="0" numCol="1" spcCol="0" rtlCol="0" fromWordArt="0" anchor="t" anchorCtr="0" forceAA="0" compatLnSpc="1">
+                        <a:prstTxWarp prst="textNoShape">
+                          <a:avLst/>
+                        </a:prstTxWarp>
+                        <a:spAutoFit/>
+                      </wps:bodyPr>
+                    </wps:wsp>
+                  </a:graphicData>
+                </a:graphic>
+              </wp:anchor>
+            </w:drawing>
+          </mc:Choice>
+          <mc:Fallback>
+            <w:pict>
+              <v:shape w14:anchorId="73C3F3EE" id="Text Box 8" o:spid="_x0000_s1029" type="#_x0000_t202" style="position:absolute;margin-left:0;margin-top:503.5pt;width:481.6pt;height:.05pt;z-index:-251642880;visibility:visible;mso-wrap-style:square;mso-wrap-distance-left:9pt;mso-wrap-distance-top:0;mso-wrap-distance-right:9pt;mso-wrap-distance-bottom:0;mso-position-horizontal:absolute;mso-position-horizontal-relative:text;mso-position-vertical:absolute;mso-position-vertical-relative:text;v-text-anchor:top" o:gfxdata="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" stroked="f">
+                <v:textbox style="mso-fit-shape-to-text:t" inset="0,0,0,0">
+                  <w:txbxContent>
+                    <w:p>
+                      <w:pPr>
+                        <w:pStyle w:val="Caption"/>
+                        <w:rPr>
+                          <w:noProof/>
+                        </w:rPr>
+                      </w:pPr>
+                      <w:r>
+                        <w:t>Figure 4: Sample of the Test World’s text file</w:t>
+                      </w:r>
+                    </w:p>
+                  </w:txbxContent>
+                </v:textbox>
+                <w10:wrap type="tight"/>
+              </v:shape>
+            </w:pict>
+          </mc:Fallback>
+        </mc:AlternateContent>
+      </w:r>
+      <w:r>
+        <w:rPr>
+          <w:noProof/>
+        </w:rPr>
+        <w:drawing>
+          <wp:anchor distT="0" distB="0" distL="114300" distR="114300" simplePos="0" relativeHeight="251671552" behindDoc="0" locked="0" layoutInCell="1" allowOverlap="1" wp14:anchorId="37D66DBA" wp14:editId="3ECBC750">
+            <wp:simplePos x="0" y="0"/>
+            <wp:positionH relativeFrom="column">
+              <wp:posOffset>0</wp:posOffset>
+            </wp:positionH>
+            <wp:positionV relativeFrom="paragraph">
+              <wp:posOffset>0</wp:posOffset>
+            </wp:positionV>
+            <wp:extent cx="6116320" cy="6378575"/>
+            <wp:effectExtent l="0" t="0" r="0" b="3175"/>
+            <wp:wrapTight wrapText="bothSides">
+              <wp:wrapPolygon edited="0">
+                <wp:start x="0" y="0"/>
+                <wp:lineTo x="0" y="21546"/>
+                <wp:lineTo x="21528" y="21546"/>
+                <wp:lineTo x="21528" y="0"/>
+                <wp:lineTo x="0" y="0"/>
+              </wp:wrapPolygon>
+            </wp:wrapTight>
+            <wp:docPr id="7" name="Picture 7"/>
+            <wp:cNvGraphicFramePr>
+              <a:graphicFrameLocks xmlns:a="http://schemas.openxmlformats.org/drawingml/2006/main" noChangeAspect="1"/>
+            </wp:cNvGraphicFramePr>
+            <a:graphic xmlns:a="http://schemas.openxmlformats.org/drawingml/2006/main">
+              <a:graphicData uri="http://schemas.openxmlformats.org/drawingml/2006/picture">
+                <pic:pic xmlns:pic="http://schemas.openxmlformats.org/drawingml/2006/picture">
+                  <pic:nvPicPr>
+                    <pic:cNvPr id="1" name=""/>
+                    <pic:cNvPicPr/>
+                  </pic:nvPicPr>
+                  <pic:blipFill>
+                    <a:blip r:embed="rId10"/>
+                    <a:stretch>
+                      <a:fillRect/>
+                    </a:stretch>
+                  </pic:blipFill>
+                  <pic:spPr>
+                    <a:xfrm>
+                      <a:off x="0" y="0"/>
+                      <a:ext cx="6116320" cy="6378575"/>
+                    </a:xfrm>
+                    <a:prstGeom prst="rect">
+                      <a:avLst/>
+                    </a:prstGeom>
+                  </pic:spPr>
+                </pic:pic>
+              </a:graphicData>
+            </a:graphic>
+          </wp:anchor>
+        </w:drawing>
+      </w:r>
+    </w:p>
+    <w:p/>
+    <w:p/>
+    <w:p/>
+    <w:p/>
+    <w:p/>
+    <w:p/>
+    <w:p/>
+    <w:p/>
+    <w:p/>
+    <w:p/>
+    <w:p>
+      <w:r>
+        <w:rPr>
+          <w:noProof/>
+        </w:rPr>
+        <w:lastRenderedPageBreak/>
+        <mc:AlternateContent>
+          <mc:Choice Requires="wps">
+            <w:drawing>
+              <wp:anchor distT="0" distB="0" distL="114300" distR="114300" simplePos="0" relativeHeight="251679744" behindDoc="1" locked="0" layoutInCell="1" allowOverlap="1" wp14:anchorId="7F2EA770" wp14:editId="0AB27A8A">
+                <wp:simplePos x="0" y="0"/>
+                <wp:positionH relativeFrom="column">
+                  <wp:posOffset>3810</wp:posOffset>
+                </wp:positionH>
+                <wp:positionV relativeFrom="paragraph">
+                  <wp:posOffset>4838065</wp:posOffset>
+                </wp:positionV>
+                <wp:extent cx="5210175" cy="635"/>
+                <wp:effectExtent l="0" t="0" r="0" b="0"/>
+                <wp:wrapTight wrapText="bothSides">
+                  <wp:wrapPolygon edited="0">
+                    <wp:start x="0" y="0"/>
+                    <wp:lineTo x="0" y="21600"/>
+                    <wp:lineTo x="21600" y="21600"/>
+                    <wp:lineTo x="21600" y="0"/>
+                  </wp:wrapPolygon>
+                </wp:wrapTight>
+                <wp:docPr id="11" name="Text Box 11"/>
+                <wp:cNvGraphicFramePr/>
+                <a:graphic xmlns:a="http://schemas.openxmlformats.org/drawingml/2006/main">
+                  <a:graphicData uri="http://schemas.microsoft.com/office/word/2010/wordprocessingShape">
+                    <wps:wsp>
+                      <wps:cNvSpPr txBox="1"/>
+                      <wps:spPr>
+                        <a:xfrm>
+                          <a:off x="0" y="0"/>
+                          <a:ext cx="5210175" cy="635"/>
+                        </a:xfrm>
+                        <a:prstGeom prst="rect">
+                          <a:avLst/>
+                        </a:prstGeom>
+                        <a:solidFill>
+                          <a:prstClr val="white"/>
+                        </a:solidFill>
+                        <a:ln>
+                          <a:noFill/>
+                        </a:ln>
+                      </wps:spPr>
+                      <wps:txbx>
+                        <w:txbxContent>
+                          <w:p>
+                            <w:pPr>
+                              <w:pStyle w:val="Caption"/>
+                              <w:rPr>
+                                <w:noProof/>
+                              </w:rPr>
+                            </w:pPr>
+                            <w:r>
+                              <w:t>Figure 5: SelectAdventure.Setup(), Part 1: reading in the text file</w:t>
+                            </w:r>
+                          </w:p>
+                        </w:txbxContent>
+                      </wps:txbx>
+                      <wps:bodyPr rot="0" spcFirstLastPara="0" vertOverflow="overflow" horzOverflow="overflow" vert="horz" wrap="square" lIns="0" tIns="0" rIns="0" bIns="0" numCol="1" spcCol="0" rtlCol="0" fromWordArt="0" anchor="t" anchorCtr="0" forceAA="0" compatLnSpc="1">
+                        <a:prstTxWarp prst="textNoShape">
+                          <a:avLst/>
+                        </a:prstTxWarp>
+                        <a:spAutoFit/>
+                      </wps:bodyPr>
+                    </wps:wsp>
+                  </a:graphicData>
+                </a:graphic>
+              </wp:anchor>
+            </w:drawing>
+          </mc:Choice>
+          <mc:Fallback>
+            <w:pict>
+              <v:shape w14:anchorId="7F2EA770" id="Text Box 11" o:spid="_x0000_s1030" type="#_x0000_t202" style="position:absolute;margin-left:.3pt;margin-top:380.95pt;width:410.25pt;height:.05pt;z-index:-251636736;visibility:visible;mso-wrap-style:square;mso-wrap-distance-left:9pt;mso-wrap-distance-top:0;mso-wrap-distance-right:9pt;mso-wrap-distance-bottom:0;mso-position-horizontal:absolute;mso-position-horizontal-relative:text;mso-position-vertical:absolute;mso-position-vertical-relative:text;v-text-anchor:top" o:gfxdata="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" stroked="f">
+                <v:textbox style="mso-fit-shape-to-text:t" inset="0,0,0,0">
+                  <w:txbxContent>
+                    <w:p>
+                      <w:pPr>
+                        <w:pStyle w:val="Caption"/>
+                        <w:rPr>
+                          <w:noProof/>
+                        </w:rPr>
+                      </w:pPr>
+                      <w:r>
+                        <w:t>Figure 5: SelectAdventure.Setup(), Part 1: reading in the text file</w:t>
+                      </w:r>
+                    </w:p>
+                  </w:txbxContent>
+                </v:textbox>
+                <w10:wrap type="tight"/>
+              </v:shape>
+            </w:pict>
+          </mc:Fallback>
+        </mc:AlternateContent>
+      </w:r>
+      <w:r>
+        <w:rPr>
+          <w:noProof/>
+        </w:rPr>
+        <w:drawing>
+          <wp:anchor distT="0" distB="0" distL="114300" distR="114300" simplePos="0" relativeHeight="251675648" behindDoc="0" locked="0" layoutInCell="1" allowOverlap="1" wp14:anchorId="1FA644A0" wp14:editId="2579ECFC">
+            <wp:simplePos x="0" y="0"/>
+            <wp:positionH relativeFrom="column">
+              <wp:posOffset>3810</wp:posOffset>
+            </wp:positionH>
+            <wp:positionV relativeFrom="paragraph">
+              <wp:posOffset>0</wp:posOffset>
+            </wp:positionV>
+            <wp:extent cx="5210175" cy="4780915"/>
+            <wp:effectExtent l="0" t="0" r="9525" b="635"/>
+            <wp:wrapTight wrapText="bothSides">
+              <wp:wrapPolygon edited="0">
+                <wp:start x="0" y="0"/>
+                <wp:lineTo x="0" y="21517"/>
+                <wp:lineTo x="21561" y="21517"/>
+                <wp:lineTo x="21561" y="0"/>
+                <wp:lineTo x="0" y="0"/>
+              </wp:wrapPolygon>
+            </wp:wrapTight>
+            <wp:docPr id="9" name="Picture 9"/>
+            <wp:cNvGraphicFramePr>
+              <a:graphicFrameLocks xmlns:a="http://schemas.openxmlformats.org/drawingml/2006/main" noChangeAspect="1"/>
+            </wp:cNvGraphicFramePr>
+            <a:graphic xmlns:a="http://schemas.openxmlformats.org/drawingml/2006/main">
+              <a:graphicData uri="http://schemas.openxmlformats.org/drawingml/2006/picture">
+                <pic:pic xmlns:pic="http://schemas.openxmlformats.org/drawingml/2006/picture">
+                  <pic:nvPicPr>
+                    <pic:cNvPr id="1" name=""/>
+                    <pic:cNvPicPr/>
+                  </pic:nvPicPr>
+                  <pic:blipFill>
+                    <a:blip r:embed="rId11"/>
+                    <a:stretch>
+                      <a:fillRect/>
+                    </a:stretch>
+                  </pic:blipFill>
+                  <pic:spPr>
+                    <a:xfrm>
+                      <a:off x="0" y="0"/>
+                      <a:ext cx="5210175" cy="4780915"/>
+                    </a:xfrm>
+                    <a:prstGeom prst="rect">
+                      <a:avLst/>
+                    </a:prstGeom>
+                  </pic:spPr>
+                </pic:pic>
+              </a:graphicData>
+            </a:graphic>
+            <wp14:sizeRelH relativeFrom="margin">
+              <wp14:pctWidth>0</wp14:pctWidth>
+            </wp14:sizeRelH>
+            <wp14:sizeRelV relativeFrom="margin">
+              <wp14:pctHeight>0</wp14:pctHeight>
+            </wp14:sizeRelV>
+          </wp:anchor>
+        </w:drawing>
+      </w:r>
+    </w:p>
+    <w:p/>
+    <w:p/>
+    <w:p/>
+    <w:p/>
+    <w:p/>
+    <w:p/>
+    <w:p/>
+    <w:p/>
+    <w:p/>
+    <w:p/>
+    <w:p/>
+    <w:p/>
+    <w:p/>
+    <w:p/>
+    <w:p/>
+    <w:p/>
+    <w:p/>
+    <w:p/>
+    <w:p/>
+    <w:p/>
+    <w:p/>
+    <w:p/>
+    <w:p/>
+    <w:p/>
+    <w:p/>
+    <w:p/>
+    <w:p/>
+    <w:p/>
+    <w:p/>
+    <w:p>
+      <w:r>
+        <w:rPr>
+          <w:noProof/>
+        </w:rPr>
+        <mc:AlternateContent>
+          <mc:Choice Requires="wps">
+            <w:drawing>
+              <wp:anchor distT="0" distB="0" distL="114300" distR="114300" simplePos="0" relativeHeight="251681792" behindDoc="1" locked="0" layoutInCell="1" allowOverlap="1" wp14:anchorId="5E696E62" wp14:editId="464D01A3">
+                <wp:simplePos x="0" y="0"/>
+                <wp:positionH relativeFrom="column">
+                  <wp:posOffset>0</wp:posOffset>
+                </wp:positionH>
+                <wp:positionV relativeFrom="paragraph">
+                  <wp:posOffset>2928620</wp:posOffset>
+                </wp:positionV>
+                <wp:extent cx="6116320" cy="635"/>
+                <wp:effectExtent l="0" t="0" r="0" b="0"/>
+                <wp:wrapTight wrapText="bothSides">
+                  <wp:wrapPolygon edited="0">
+                    <wp:start x="0" y="0"/>
+                    <wp:lineTo x="0" y="21600"/>
+                    <wp:lineTo x="21600" y="21600"/>
+                    <wp:lineTo x="21600" y="0"/>
+                  </wp:wrapPolygon>
+                </wp:wrapTight>
+                <wp:docPr id="12" name="Text Box 12"/>
+                <wp:cNvGraphicFramePr/>
+                <a:graphic xmlns:a="http://schemas.openxmlformats.org/drawingml/2006/main">
+                  <a:graphicData uri="http://schemas.microsoft.com/office/word/2010/wordprocessingShape">
+                    <wps:wsp>
+                      <wps:cNvSpPr txBox="1"/>
+                      <wps:spPr>
+                        <a:xfrm>
+                          <a:off x="0" y="0"/>
+                          <a:ext cx="6116320" cy="635"/>
+                        </a:xfrm>
+                        <a:prstGeom prst="rect">
+                          <a:avLst/>
+                        </a:prstGeom>
+                        <a:solidFill>
+                          <a:prstClr val="white"/>
+                        </a:solidFill>
+                        <a:ln>
+                          <a:noFill/>
+                        </a:ln>
+                      </wps:spPr>
+                      <wps:txbx>
+                        <w:txbxContent>
+                          <w:p>
+                            <w:pPr>
+                              <w:pStyle w:val="Caption"/>
+                              <w:rPr>
+                                <w:noProof/>
+                              </w:rPr>
+                            </w:pPr>
+                            <w:r>
+                              <w:t>Figure 6: SelectAdventure.Setup(), Part 2: printing the worlds to the terminal.</w:t>
+                            </w:r>
+                          </w:p>
+                        </w:txbxContent>
+                      </wps:txbx>
+                      <wps:bodyPr rot="0" spcFirstLastPara="0" vertOverflow="overflow" horzOverflow="overflow" vert="horz" wrap="square" lIns="0" tIns="0" rIns="0" bIns="0" numCol="1" spcCol="0" rtlCol="0" fromWordArt="0" anchor="t" anchorCtr="0" forceAA="0" compatLnSpc="1">
+                        <a:prstTxWarp prst="textNoShape">
+                          <a:avLst/>
+                        </a:prstTxWarp>
+                        <a:spAutoFit/>
+                      </wps:bodyPr>
+                    </wps:wsp>
+                  </a:graphicData>
+                </a:graphic>
+              </wp:anchor>
+            </w:drawing>
+          </mc:Choice>
+          <mc:Fallback>
+            <w:pict>
+              <v:shape w14:anchorId="5E696E62" id="Text Box 12" o:spid="_x0000_s1031" type="#_x0000_t202" style="position:absolute;margin-left:0;margin-top:230.6pt;width:481.6pt;height:.05pt;z-index:-251634688;visibility:visible;mso-wrap-style:square;mso-wrap-distance-left:9pt;mso-wrap-distance-top:0;mso-wrap-distance-right:9pt;mso-wrap-distance-bottom:0;mso-position-horizontal:absolute;mso-position-horizontal-relative:text;mso-position-vertical:absolute;mso-position-vertical-relative:text;v-text-anchor:top" o:gfxdata="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" stroked="f">
+                <v:textbox style="mso-fit-shape-to-text:t" inset="0,0,0,0">
+                  <w:txbxContent>
+                    <w:p>
+                      <w:pPr>
+                        <w:pStyle w:val="Caption"/>
+                        <w:rPr>
+                          <w:noProof/>
+                        </w:rPr>
+                      </w:pPr>
+                      <w:r>
+                        <w:t>Figure 6: SelectAdventure.Setup(), Part 2: printing the worlds to the terminal.</w:t>
+                      </w:r>
+                    </w:p>
+                  </w:txbxContent>
+                </v:textbox>
+                <w10:wrap type="tight"/>
+              </v:shape>
+            </w:pict>
+          </mc:Fallback>
+        </mc:AlternateContent>
+      </w:r>
+      <w:r>
+        <w:rPr>
+          <w:noProof/>
+        </w:rPr>
+        <w:drawing>
+          <wp:anchor distT="0" distB="0" distL="114300" distR="114300" simplePos="0" relativeHeight="251677696" behindDoc="0" locked="0" layoutInCell="1" allowOverlap="1" wp14:anchorId="759665C4" wp14:editId="2FE32CE3">
+            <wp:simplePos x="0" y="0"/>
+            <wp:positionH relativeFrom="column">
+              <wp:posOffset>0</wp:posOffset>
+            </wp:positionH>
+            <wp:positionV relativeFrom="paragraph">
+              <wp:posOffset>330835</wp:posOffset>
+            </wp:positionV>
+            <wp:extent cx="6116320" cy="2540635"/>
+            <wp:effectExtent l="0" t="0" r="0" b="0"/>
+            <wp:wrapTight wrapText="bothSides">
+              <wp:wrapPolygon edited="0">
+                <wp:start x="0" y="0"/>
+                <wp:lineTo x="0" y="21379"/>
+                <wp:lineTo x="21528" y="21379"/>
+                <wp:lineTo x="21528" y="0"/>
+                <wp:lineTo x="0" y="0"/>
+              </wp:wrapPolygon>
+            </wp:wrapTight>
+            <wp:docPr id="10" name="Picture 10"/>
+            <wp:cNvGraphicFramePr>
+              <a:graphicFrameLocks xmlns:a="http://schemas.openxmlformats.org/drawingml/2006/main" noChangeAspect="1"/>
+            </wp:cNvGraphicFramePr>
+            <a:graphic xmlns:a="http://schemas.openxmlformats.org/drawingml/2006/main">
+              <a:graphicData uri="http://schemas.openxmlformats.org/drawingml/2006/picture">
+                <pic:pic xmlns:pic="http://schemas.openxmlformats.org/drawingml/2006/picture">
+                  <pic:nvPicPr>
+                    <pic:cNvPr id="1" name=""/>
+                    <pic:cNvPicPr/>
+                  </pic:nvPicPr>
+                  <pic:blipFill>
+                    <a:blip r:embed="rId12"/>
+                    <a:stretch>
+                      <a:fillRect/>
+                    </a:stretch>
+                  </pic:blipFill>
+                  <pic:spPr>
+                    <a:xfrm>
+                      <a:off x="0" y="0"/>
+                      <a:ext cx="6116320" cy="2540635"/>
+                    </a:xfrm>
+                    <a:prstGeom prst="rect">
+                      <a:avLst/>
+                    </a:prstGeom>
+                  </pic:spPr>
+                </pic:pic>
+              </a:graphicData>
+            </a:graphic>
+          </wp:anchor>
+        </w:drawing>
+      </w:r>
+    </w:p>
+    <w:p/>
+    <w:p/>
+    <w:p>
+      <w:pPr>
+        <w:pStyle w:val="Heading1"/>
+        <w:jc w:val="both"/>
+      </w:pPr>
+      <w:bookmarkStart w:id="0" w:name="_GoBack"/>
+      <w:bookmarkEnd w:id="0"/>
+      <w:r>
+        <w:lastRenderedPageBreak/>
         <w:t>What we found out</w:t>
       </w:r>
     </w:p>
@@ -744,11 +1905,9 @@
       <w:r>
         <w:t>C++ doesn’t support nested functions.</w:t>
       </w:r>
-      <w:bookmarkStart w:id="0" w:name="_GoBack"/>
-      <w:bookmarkEnd w:id="0"/>
     </w:p>
     <w:sectPr>
-      <w:headerReference w:type="default" r:id="rId7"/>
+      <w:headerReference w:type="default" r:id="rId13"/>
       <w:pgSz w:w="11900" w:h="16840"/>
       <w:pgMar w:top="1440" w:right="1134" w:bottom="1440" w:left="1134" w:header="709" w:footer="709" w:gutter="0"/>
       <w:cols w:space="708"/>
@@ -820,7 +1979,7 @@
       <w:rPr>
         <w:noProof/>
       </w:rPr>
-      <w:t>10/09/19</w:t>
+      <w:t>23/09/19</w:t>
     </w:r>
     <w:r>
       <w:fldChar w:fldCharType="end"/>

</xml_diff>